<commit_message>
Adição de aviso aos estudantes
</commit_message>
<xml_diff>
--- a/Documentacao/2SI-LISTA DE SOFTWARES DE APOIO À ENGENHARIA DE SOFTWARE.docx
+++ b/Documentacao/2SI-LISTA DE SOFTWARES DE APOIO À ENGENHARIA DE SOFTWARE.docx
@@ -26,7 +26,7 @@
       <w:pPr>
         <w:pStyle w:val="PargrafodaLista"/>
       </w:pPr>
-      <w:hyperlink r:id="rId5" w:history="1">
+      <w:hyperlink r:id="rId8" w:history="1">
         <w:r>
           <w:rPr>
             <w:rStyle w:val="Hyperlink"/>
@@ -76,7 +76,7 @@
       <w:pPr>
         <w:ind w:firstLine="708"/>
       </w:pPr>
-      <w:hyperlink r:id="rId6" w:history="1">
+      <w:hyperlink r:id="rId9" w:history="1">
         <w:r>
           <w:rPr>
             <w:rStyle w:val="Hyperlink"/>
@@ -93,15 +93,17 @@
           <w:numId w:val="1"/>
         </w:numPr>
       </w:pPr>
+      <w:proofErr w:type="gramStart"/>
       <w:r>
         <w:t>PENCIL  PROTOTYPER</w:t>
       </w:r>
+      <w:proofErr w:type="gramEnd"/>
     </w:p>
     <w:p>
       <w:pPr>
         <w:ind w:firstLine="708"/>
       </w:pPr>
-      <w:hyperlink r:id="rId7" w:history="1">
+      <w:hyperlink r:id="rId10" w:history="1">
         <w:r>
           <w:rPr>
             <w:rStyle w:val="Hyperlink"/>
@@ -126,7 +128,7 @@
       <w:pPr>
         <w:ind w:firstLine="708"/>
       </w:pPr>
-      <w:hyperlink r:id="rId8" w:history="1">
+      <w:hyperlink r:id="rId11" w:history="1">
         <w:r>
           <w:rPr>
             <w:rStyle w:val="Hyperlink"/>
@@ -151,7 +153,7 @@
       <w:pPr>
         <w:pStyle w:val="PargrafodaLista"/>
       </w:pPr>
-      <w:hyperlink r:id="rId9" w:history="1">
+      <w:hyperlink r:id="rId12" w:history="1">
         <w:r>
           <w:rPr>
             <w:rStyle w:val="Hyperlink"/>
@@ -181,7 +183,7 @@
       <w:pPr>
         <w:pStyle w:val="PargrafodaLista"/>
       </w:pPr>
-      <w:hyperlink r:id="rId10" w:history="1">
+      <w:hyperlink r:id="rId13" w:history="1">
         <w:r>
           <w:rPr>
             <w:rStyle w:val="Hyperlink"/>
@@ -202,7 +204,7 @@
       <w:pPr>
         <w:pStyle w:val="PargrafodaLista"/>
       </w:pPr>
-      <w:hyperlink r:id="rId11" w:history="1">
+      <w:hyperlink r:id="rId14" w:history="1">
         <w:r>
           <w:rPr>
             <w:rStyle w:val="Hyperlink"/>
@@ -232,7 +234,7 @@
       <w:pPr>
         <w:ind w:firstLine="708"/>
       </w:pPr>
-      <w:hyperlink r:id="rId12" w:history="1">
+      <w:hyperlink r:id="rId15" w:history="1">
         <w:r>
           <w:rPr>
             <w:rStyle w:val="Hyperlink"/>
@@ -245,7 +247,7 @@
       <w:pPr>
         <w:ind w:firstLine="708"/>
       </w:pPr>
-      <w:hyperlink r:id="rId13" w:history="1">
+      <w:hyperlink r:id="rId16" w:history="1">
         <w:r>
           <w:rPr>
             <w:rStyle w:val="Hyperlink"/>
@@ -266,6 +268,66 @@
           <w:rStyle w:val="Hyperlink"/>
         </w:rPr>
         <w:t>github.com</w:t>
+      </w:r>
+    </w:p>
+    <w:p>
+      <w:pPr>
+        <w:ind w:firstLine="708"/>
+        <w:rPr>
+          <w:rStyle w:val="Hyperlink"/>
+        </w:rPr>
+      </w:pPr>
+    </w:p>
+    <w:p>
+      <w:pPr>
+        <w:ind w:firstLine="708"/>
+        <w:rPr>
+          <w:rStyle w:val="Hyperlink"/>
+          <w:b/>
+          <w:bCs/>
+          <w:i/>
+          <w:iCs/>
+          <w:color w:val="FF0000"/>
+          <w:u w:val="none"/>
+        </w:rPr>
+      </w:pPr>
+      <w:r>
+        <w:rPr>
+          <w:rStyle w:val="Hyperlink"/>
+          <w:b/>
+          <w:bCs/>
+          <w:i/>
+          <w:iCs/>
+          <w:color w:val="FF0000"/>
+          <w:u w:val="none"/>
+        </w:rPr>
+        <w:t xml:space="preserve">Você usará essas ferramentas no case de aula e no </w:t>
+      </w:r>
+      <w:proofErr w:type="spellStart"/>
+      <w:r>
+        <w:rPr>
+          <w:rStyle w:val="Hyperlink"/>
+          <w:b/>
+          <w:bCs/>
+          <w:i/>
+          <w:iCs/>
+          <w:color w:val="FF0000"/>
+          <w:u w:val="none"/>
+        </w:rPr>
+        <w:t>challenge</w:t>
+      </w:r>
+      <w:proofErr w:type="spellEnd"/>
+      <w:r>
+        <w:rPr>
+          <w:rStyle w:val="Hyperlink"/>
+          <w:b/>
+          <w:bCs/>
+          <w:i/>
+          <w:iCs/>
+          <w:color w:val="FF0000"/>
+          <w:u w:val="none"/>
+        </w:rPr>
+        <w:t>!</w:t>
       </w:r>
     </w:p>
     <w:p>
@@ -504,6 +566,7 @@
     <w:lsdException w:name="HTML Sample" w:semiHidden="1" w:unhideWhenUsed="1"/>
     <w:lsdException w:name="HTML Typewriter" w:semiHidden="1" w:unhideWhenUsed="1"/>
     <w:lsdException w:name="HTML Variable" w:semiHidden="1" w:unhideWhenUsed="1"/>
+    <w:lsdException w:name="Normal Table" w:semiHidden="1" w:unhideWhenUsed="1"/>
     <w:lsdException w:name="annotation subject" w:semiHidden="1" w:unhideWhenUsed="1"/>
     <w:lsdException w:name="No List" w:semiHidden="1" w:unhideWhenUsed="1"/>
     <w:lsdException w:name="Outline List 1" w:semiHidden="1" w:unhideWhenUsed="1"/>
@@ -550,8 +613,10 @@
     <w:lsdException w:name="Table Subtle 2" w:semiHidden="1" w:unhideWhenUsed="1"/>
     <w:lsdException w:name="Table Web 1" w:semiHidden="1" w:unhideWhenUsed="1"/>
     <w:lsdException w:name="Table Web 2" w:semiHidden="1" w:unhideWhenUsed="1"/>
+    <w:lsdException w:name="Table Web 3" w:semiHidden="1" w:unhideWhenUsed="1"/>
     <w:lsdException w:name="Balloon Text" w:semiHidden="1" w:unhideWhenUsed="1"/>
     <w:lsdException w:name="Table Grid" w:uiPriority="39"/>
+    <w:lsdException w:name="Table Theme" w:semiHidden="1" w:unhideWhenUsed="1"/>
     <w:lsdException w:name="Placeholder Text" w:semiHidden="1"/>
     <w:lsdException w:name="No Spacing" w:uiPriority="1" w:qFormat="1"/>
     <w:lsdException w:name="Light Shading" w:uiPriority="60"/>
@@ -1137,6 +1202,21 @@
 </file>
 
 <file path=customXml/item1.xml><?xml version="1.0" encoding="utf-8"?>
+<p:properties xmlns:p="http://schemas.microsoft.com/office/2006/metadata/properties" xmlns:xsi="http://www.w3.org/2001/XMLSchema-instance" xmlns:pc="http://schemas.microsoft.com/office/infopath/2007/PartnerControls">
+  <documentManagement/>
+</p:properties>
+</file>
+
+<file path=customXml/item2.xml><?xml version="1.0" encoding="utf-8"?>
+<?mso-contentType ?>
+<FormTemplates xmlns="http://schemas.microsoft.com/sharepoint/v3/contenttype/forms">
+  <Display>DocumentLibraryForm</Display>
+  <Edit>DocumentLibraryForm</Edit>
+  <New>DocumentLibraryForm</New>
+</FormTemplates>
+</file>
+
+<file path=customXml/item3.xml><?xml version="1.0" encoding="utf-8"?>
 <ct:contentTypeSchema xmlns:ct="http://schemas.microsoft.com/office/2006/metadata/contentType" xmlns:ma="http://schemas.microsoft.com/office/2006/metadata/properties/metaAttributes" ct:_="" ma:_="" ma:contentTypeName="Documento" ma:contentTypeID="0x01010050BD0005AFC9664893A9CC4424F40713" ma:contentTypeVersion="3" ma:contentTypeDescription="Crie um novo documento." ma:contentTypeScope="" ma:versionID="abab9b7fa976e3eddebaacda12be13bf">
   <xsd:schema xmlns:xsd="http://www.w3.org/2001/XMLSchema" xmlns:xs="http://www.w3.org/2001/XMLSchema" xmlns:p="http://schemas.microsoft.com/office/2006/metadata/properties" xmlns:ns2="c1da97ad-02fe-4b5a-8bbb-dedcb0dc29e4" targetNamespace="http://schemas.microsoft.com/office/2006/metadata/properties" ma:root="true" ma:fieldsID="5ec5e520fd9aa6c5ac385984bfdad48c" ns2:_="">
     <xsd:import namespace="c1da97ad-02fe-4b5a-8bbb-dedcb0dc29e4"/>
@@ -1274,29 +1354,37 @@
 </ct:contentTypeSchema>
 </file>
 
-<file path=customXml/item2.xml><?xml version="1.0" encoding="utf-8"?>
-<?mso-contentType ?>
-<FormTemplates xmlns="http://schemas.microsoft.com/sharepoint/v3/contenttype/forms">
-  <Display>DocumentLibraryForm</Display>
-  <Edit>DocumentLibraryForm</Edit>
-  <New>DocumentLibraryForm</New>
-</FormTemplates>
-</file>
-
-<file path=customXml/item3.xml><?xml version="1.0" encoding="utf-8"?>
-<p:properties xmlns:p="http://schemas.microsoft.com/office/2006/metadata/properties" xmlns:xsi="http://www.w3.org/2001/XMLSchema-instance" xmlns:pc="http://schemas.microsoft.com/office/infopath/2007/PartnerControls">
-  <documentManagement/>
-</p:properties>
-</file>
-
 <file path=customXml/itemProps1.xml><?xml version="1.0" encoding="utf-8"?>
-<ds:datastoreItem xmlns:ds="http://schemas.openxmlformats.org/officeDocument/2006/customXml" ds:itemID="{6EAEA11C-EBE6-4776-ADDD-0E3082C5AB89}"/>
+<ds:datastoreItem xmlns:ds="http://schemas.openxmlformats.org/officeDocument/2006/customXml" ds:itemID="{0D76CE27-1E56-45F0-9B84-1C7F368513F3}">
+  <ds:schemaRefs>
+    <ds:schemaRef ds:uri="http://schemas.microsoft.com/office/2006/metadata/properties"/>
+    <ds:schemaRef ds:uri="http://schemas.microsoft.com/office/infopath/2007/PartnerControls"/>
+  </ds:schemaRefs>
+</ds:datastoreItem>
 </file>
 
 <file path=customXml/itemProps2.xml><?xml version="1.0" encoding="utf-8"?>
-<ds:datastoreItem xmlns:ds="http://schemas.openxmlformats.org/officeDocument/2006/customXml" ds:itemID="{5BE78979-5C52-4A71-AFE0-07AA5D67F46A}"/>
+<ds:datastoreItem xmlns:ds="http://schemas.openxmlformats.org/officeDocument/2006/customXml" ds:itemID="{5BE78979-5C52-4A71-AFE0-07AA5D67F46A}">
+  <ds:schemaRefs>
+    <ds:schemaRef ds:uri="http://schemas.microsoft.com/sharepoint/v3/contenttype/forms"/>
+  </ds:schemaRefs>
+</ds:datastoreItem>
 </file>
 
 <file path=customXml/itemProps3.xml><?xml version="1.0" encoding="utf-8"?>
-<ds:datastoreItem xmlns:ds="http://schemas.openxmlformats.org/officeDocument/2006/customXml" ds:itemID="{0D76CE27-1E56-45F0-9B84-1C7F368513F3}"/>
+<ds:datastoreItem xmlns:ds="http://schemas.openxmlformats.org/officeDocument/2006/customXml" ds:itemID="{6EAEA11C-EBE6-4776-ADDD-0E3082C5AB89}">
+  <ds:schemaRefs>
+    <ds:schemaRef ds:uri="http://schemas.microsoft.com/office/2006/metadata/contentType"/>
+    <ds:schemaRef ds:uri="http://schemas.microsoft.com/office/2006/metadata/properties/metaAttributes"/>
+    <ds:schemaRef ds:uri="http://www.w3.org/2001/XMLSchema"/>
+    <ds:schemaRef ds:uri="http://schemas.microsoft.com/office/2006/metadata/properties"/>
+    <ds:schemaRef ds:uri="c1da97ad-02fe-4b5a-8bbb-dedcb0dc29e4"/>
+    <ds:schemaRef ds:uri="http://schemas.microsoft.com/office/2006/documentManagement/types"/>
+    <ds:schemaRef ds:uri="http://schemas.microsoft.com/office/infopath/2007/PartnerControls"/>
+    <ds:schemaRef ds:uri="http://schemas.openxmlformats.org/package/2006/metadata/core-properties"/>
+    <ds:schemaRef ds:uri="http://purl.org/dc/elements/1.1/"/>
+    <ds:schemaRef ds:uri="http://purl.org/dc/terms/"/>
+    <ds:schemaRef ds:uri="http://schemas.microsoft.com/internal/obd"/>
+  </ds:schemaRefs>
+</ds:datastoreItem>
 </file>
</xml_diff>

<commit_message>
Reorganização das pastas de projeto
Reorganização de pastas com inclusão de mensagens de uso.
</commit_message>
<xml_diff>
--- a/Documentacao/2SI-LISTA DE SOFTWARES DE APOIO À ENGENHARIA DE SOFTWARE.docx
+++ b/Documentacao/2SI-LISTA DE SOFTWARES DE APOIO À ENGENHARIA DE SOFTWARE.docx
@@ -328,6 +328,32 @@
           <w:u w:val="none"/>
         </w:rPr>
         <w:t>!</w:t>
+      </w:r>
+    </w:p>
+    <w:p>
+      <w:pPr>
+        <w:ind w:firstLine="708"/>
+        <w:rPr>
+          <w:rStyle w:val="Hyperlink"/>
+          <w:b/>
+          <w:bCs/>
+          <w:i/>
+          <w:iCs/>
+          <w:color w:val="FF0000"/>
+          <w:u w:val="none"/>
+        </w:rPr>
+      </w:pPr>
+      <w:r>
+        <w:rPr>
+          <w:rStyle w:val="Hyperlink"/>
+          <w:b/>
+          <w:bCs/>
+          <w:i/>
+          <w:iCs/>
+          <w:color w:val="FF0000"/>
+          <w:u w:val="none"/>
+        </w:rPr>
+        <w:t>Instale todas as ferramentas o quanto antes!</w:t>
       </w:r>
     </w:p>
     <w:p>
@@ -1202,18 +1228,18 @@
 </file>
 
 <file path=customXml/item1.xml><?xml version="1.0" encoding="utf-8"?>
-<p:properties xmlns:p="http://schemas.microsoft.com/office/2006/metadata/properties" xmlns:xsi="http://www.w3.org/2001/XMLSchema-instance" xmlns:pc="http://schemas.microsoft.com/office/infopath/2007/PartnerControls">
-  <documentManagement/>
-</p:properties>
-</file>
-
-<file path=customXml/item2.xml><?xml version="1.0" encoding="utf-8"?>
 <?mso-contentType ?>
 <FormTemplates xmlns="http://schemas.microsoft.com/sharepoint/v3/contenttype/forms">
   <Display>DocumentLibraryForm</Display>
   <Edit>DocumentLibraryForm</Edit>
   <New>DocumentLibraryForm</New>
 </FormTemplates>
+</file>
+
+<file path=customXml/item2.xml><?xml version="1.0" encoding="utf-8"?>
+<p:properties xmlns:p="http://schemas.microsoft.com/office/2006/metadata/properties" xmlns:xsi="http://www.w3.org/2001/XMLSchema-instance" xmlns:pc="http://schemas.microsoft.com/office/infopath/2007/PartnerControls">
+  <documentManagement/>
+</p:properties>
 </file>
 
 <file path=customXml/item3.xml><?xml version="1.0" encoding="utf-8"?>
@@ -1355,18 +1381,18 @@
 </file>
 
 <file path=customXml/itemProps1.xml><?xml version="1.0" encoding="utf-8"?>
-<ds:datastoreItem xmlns:ds="http://schemas.openxmlformats.org/officeDocument/2006/customXml" ds:itemID="{0D76CE27-1E56-45F0-9B84-1C7F368513F3}">
+<ds:datastoreItem xmlns:ds="http://schemas.openxmlformats.org/officeDocument/2006/customXml" ds:itemID="{5BE78979-5C52-4A71-AFE0-07AA5D67F46A}">
   <ds:schemaRefs>
-    <ds:schemaRef ds:uri="http://schemas.microsoft.com/office/2006/metadata/properties"/>
-    <ds:schemaRef ds:uri="http://schemas.microsoft.com/office/infopath/2007/PartnerControls"/>
+    <ds:schemaRef ds:uri="http://schemas.microsoft.com/sharepoint/v3/contenttype/forms"/>
   </ds:schemaRefs>
 </ds:datastoreItem>
 </file>
 
 <file path=customXml/itemProps2.xml><?xml version="1.0" encoding="utf-8"?>
-<ds:datastoreItem xmlns:ds="http://schemas.openxmlformats.org/officeDocument/2006/customXml" ds:itemID="{5BE78979-5C52-4A71-AFE0-07AA5D67F46A}">
+<ds:datastoreItem xmlns:ds="http://schemas.openxmlformats.org/officeDocument/2006/customXml" ds:itemID="{0D76CE27-1E56-45F0-9B84-1C7F368513F3}">
   <ds:schemaRefs>
-    <ds:schemaRef ds:uri="http://schemas.microsoft.com/sharepoint/v3/contenttype/forms"/>
+    <ds:schemaRef ds:uri="http://schemas.microsoft.com/office/2006/metadata/properties"/>
+    <ds:schemaRef ds:uri="http://schemas.microsoft.com/office/infopath/2007/PartnerControls"/>
   </ds:schemaRefs>
 </ds:datastoreItem>
 </file>

</xml_diff>